<commit_message>
overhaul of the document
</commit_message>
<xml_diff>
--- a/tozo.docx
+++ b/tozo.docx
@@ -46,87 +46,6 @@
           <w:sz w:val="28"/>
           <w:szCs w:val="28"/>
         </w:rPr>
-        <w:t>- Tussen 16 maart en 3 april</w:t>
-      </w:r>
-      <w:r>
-        <w:rPr>
-          <w:sz w:val="28"/>
-          <w:szCs w:val="28"/>
-        </w:rPr>
-        <w:t>: RBZ Aanvraagformulier per mail verstuurd =&gt; Ontvangstbevestiging</w:t>
-      </w:r>
-    </w:p>
-    <w:p>
-      <w:pPr>
-        <w:pStyle w:val="Normal"/>
-        <w:rPr/>
-      </w:pPr>
-      <w:r>
-        <w:rPr>
-          <w:sz w:val="28"/>
-          <w:szCs w:val="28"/>
-        </w:rPr>
-        <w:t>- T</w:t>
-      </w:r>
-      <w:r>
-        <w:rPr>
-          <w:b/>
-          <w:bCs/>
-          <w:sz w:val="28"/>
-          <w:szCs w:val="28"/>
-        </w:rPr>
-        <w:t>ussen 28 maart en 3 april:</w:t>
-      </w:r>
-      <w:r>
-        <w:rPr>
-          <w:sz w:val="28"/>
-          <w:szCs w:val="28"/>
-        </w:rPr>
-        <w:t xml:space="preserve"> (20.00 uur: RBZ Digitaal aangevraagd =&gt; geen ontvangstbevestiging (Zie MijnLoket)</w:t>
-      </w:r>
-    </w:p>
-    <w:p>
-      <w:pPr>
-        <w:pStyle w:val="Normal"/>
-        <w:spacing w:before="0" w:after="160"/>
-        <w:rPr/>
-      </w:pPr>
-      <w:r>
-        <w:rPr>
-          <w:sz w:val="28"/>
-          <w:szCs w:val="28"/>
-        </w:rPr>
-        <w:t xml:space="preserve">- </w:t>
-      </w:r>
-      <w:r>
-        <w:rPr>
-          <w:b/>
-          <w:bCs/>
-          <w:sz w:val="28"/>
-          <w:szCs w:val="28"/>
-        </w:rPr>
-        <w:t>Na 3 april:</w:t>
-      </w:r>
-      <w:r>
-        <w:rPr>
-          <w:sz w:val="28"/>
-          <w:szCs w:val="28"/>
-        </w:rPr>
-        <w:t xml:space="preserve"> TOZO (Digitaal aangevraagd) =&gt; geen ontvangstbevestiging (zie MijnLoket)</w:t>
-      </w:r>
-    </w:p>
-    <w:p>
-      <w:pPr>
-        <w:pStyle w:val="Normal"/>
-        <w:rPr/>
-      </w:pPr>
-      <w:r>
-        <w:rPr>
-          <w:b/>
-          <w:bCs/>
-          <w:sz w:val="28"/>
-          <w:szCs w:val="28"/>
-        </w:rPr>
         <w:t xml:space="preserve">Tozo 2: </w:t>
       </w:r>
       <w:r>
@@ -160,19 +79,22 @@
           <w:sz w:val="28"/>
           <w:szCs w:val="28"/>
         </w:rPr>
-        <w:t>1 oktober tot 1 juli 2021: een toets op beschikbare geldmiddelen (46.520 Euro)</w:t>
-      </w:r>
-    </w:p>
-    <w:p>
-      <w:pPr>
-        <w:pStyle w:val="Normal"/>
-        <w:rPr>
-          <w:b/>
-          <w:b/>
-          <w:bCs/>
+        <w:t xml:space="preserve">1 oktober tot 1 juli 2021:  </w:t>
+      </w:r>
+      <w:r>
+        <w:rPr>
+          <w:b w:val="false"/>
+          <w:bCs w:val="false"/>
           <w:sz w:val="28"/>
           <w:szCs w:val="28"/>
         </w:rPr>
+        <w:t>salaris echtgenoot</w:t>
+      </w:r>
+    </w:p>
+    <w:p>
+      <w:pPr>
+        <w:pStyle w:val="Normal"/>
+        <w:rPr/>
       </w:pPr>
       <w:r>
         <w:rPr>
@@ -181,6 +103,31 @@
           <w:sz w:val="28"/>
           <w:szCs w:val="28"/>
         </w:rPr>
+        <w:t>Tozo 4:</w:t>
+      </w:r>
+      <w:r>
+        <w:rPr>
+          <w:b w:val="false"/>
+          <w:bCs w:val="false"/>
+          <w:sz w:val="28"/>
+          <w:szCs w:val="28"/>
+        </w:rPr>
+        <w:t xml:space="preserve">  april, mei, juni 2021 (toest op beschikbare geldmiddelen)</w:t>
+      </w:r>
+    </w:p>
+    <w:p>
+      <w:pPr>
+        <w:pStyle w:val="Normal"/>
+        <w:rPr>
+          <w:b w:val="false"/>
+          <w:b w:val="false"/>
+          <w:bCs w:val="false"/>
+          <w:sz w:val="28"/>
+          <w:szCs w:val="28"/>
+        </w:rPr>
+      </w:pPr>
+      <w:r>
+        <w:rPr/>
       </w:r>
     </w:p>
     <w:p>
@@ -196,149 +143,33 @@
           <w:szCs w:val="26"/>
           <w:u w:val="single"/>
         </w:rPr>
-        <w:t>Ondernemers uit adviesgemeenten moeten worden doorverwezen naar hun eigen gemeenten:</w:t>
-      </w:r>
-    </w:p>
-    <w:p>
-      <w:pPr>
-        <w:pStyle w:val="Normal"/>
-        <w:rPr>
-          <w:b/>
-          <w:b/>
-          <w:bCs/>
-          <w:sz w:val="26"/>
-          <w:szCs w:val="26"/>
-        </w:rPr>
-      </w:pPr>
-      <w:r>
-        <w:rPr>
-          <w:b/>
-          <w:bCs/>
-          <w:sz w:val="26"/>
-          <w:szCs w:val="26"/>
-        </w:rPr>
-      </w:r>
-    </w:p>
-    <w:p>
-      <w:pPr>
-        <w:pStyle w:val="TextBody"/>
-        <w:rPr/>
-      </w:pPr>
-      <w:r>
-        <w:rPr>
-          <w:b/>
-          <w:bCs/>
+        <w:t xml:space="preserve">Ondernemers uit adviesgemeenten moeten worden doorverwezen naar hun eigen gemeenten: </w:t>
+      </w:r>
+      <w:hyperlink r:id="rId2">
+        <w:r>
+          <w:rPr>
+            <w:rStyle w:val="InternetLink"/>
+            <w:b/>
+            <w:bCs/>
+            <w:sz w:val="26"/>
+            <w:szCs w:val="26"/>
+            <w:u w:val="single"/>
+          </w:rPr>
+          <w:t>www.rotterdam.nl/rbzcorona</w:t>
+        </w:r>
+      </w:hyperlink>
+    </w:p>
+    <w:p>
+      <w:pPr>
+        <w:pStyle w:val="Normal"/>
+        <w:rPr>
           <w:color w:val="1D2228"/>
           <w:sz w:val="26"/>
           <w:szCs w:val="26"/>
         </w:rPr>
-        <w:t xml:space="preserve">1. </w:t>
-      </w:r>
-      <w:r>
-        <w:rPr>
-          <w:b/>
-          <w:bCs/>
-          <w:color w:val="1D2228"/>
-          <w:sz w:val="26"/>
-          <w:szCs w:val="26"/>
-          <w:u w:val="single"/>
-        </w:rPr>
-        <w:t>Maassluis, Schiedam, Vlaardingen</w:t>
-      </w:r>
-      <w:r>
-        <w:rPr>
-          <w:color w:val="1D2228"/>
-          <w:sz w:val="26"/>
-          <w:szCs w:val="26"/>
-          <w:u w:val="single"/>
-        </w:rPr>
-        <w:t xml:space="preserve">: </w:t>
-      </w:r>
-      <w:r>
-        <w:rPr>
-          <w:color w:val="1D2228"/>
-          <w:sz w:val="26"/>
-          <w:szCs w:val="26"/>
-        </w:rPr>
-        <w:t>Als de aanvraag is ingediend bij RBZ, dan is deze doorgestuurd. De ondernemer neemt contact op met Stroomopwaarts. Website: www.stroomopwaarts.nl. Telefoon: 010 -246 5555.</w:t>
-      </w:r>
-    </w:p>
-    <w:p>
-      <w:pPr>
-        <w:pStyle w:val="TextBody"/>
-        <w:rPr/>
-      </w:pPr>
-      <w:r>
-        <w:rPr>
-          <w:b/>
-          <w:bCs/>
-          <w:color w:val="1D2228"/>
-          <w:sz w:val="26"/>
-          <w:szCs w:val="26"/>
-        </w:rPr>
-        <w:t xml:space="preserve">2. </w:t>
-      </w:r>
-      <w:r>
-        <w:rPr>
-          <w:b/>
-          <w:bCs/>
-          <w:color w:val="1D2228"/>
-          <w:sz w:val="26"/>
-          <w:szCs w:val="26"/>
-          <w:u w:val="single"/>
-        </w:rPr>
-        <w:t>Gouda, Zoetermeer, Midden-Delfland, Pijnacker-Nootdorp of Westvoorne:</w:t>
-      </w:r>
-      <w:r>
-        <w:rPr>
-          <w:color w:val="1D2228"/>
-          <w:sz w:val="26"/>
-          <w:szCs w:val="26"/>
-        </w:rPr>
-        <w:t xml:space="preserve"> RBZ stuurt de ingediende aanvraag door naar de betreffende gemeente. De ondernemer neemt contact op met de betreffende gemeente.</w:t>
-      </w:r>
-    </w:p>
-    <w:p>
-      <w:pPr>
-        <w:pStyle w:val="TextBody"/>
-        <w:rPr/>
-      </w:pPr>
-      <w:r>
-        <w:rPr>
-          <w:b/>
-          <w:bCs/>
-          <w:color w:val="1D2228"/>
-          <w:sz w:val="26"/>
-          <w:szCs w:val="26"/>
-        </w:rPr>
-        <w:t>3.</w:t>
-      </w:r>
-      <w:r>
-        <w:rPr>
-          <w:color w:val="1D2228"/>
-          <w:sz w:val="26"/>
-          <w:szCs w:val="26"/>
-        </w:rPr>
-        <w:t xml:space="preserve"> </w:t>
-      </w:r>
-      <w:r>
-        <w:rPr>
-          <w:b/>
-          <w:bCs/>
-          <w:color w:val="1D2228"/>
-          <w:sz w:val="26"/>
-          <w:szCs w:val="26"/>
-          <w:u w:val="single"/>
-        </w:rPr>
-        <w:t>Drechtsteden:</w:t>
-      </w:r>
-      <w:r>
-        <w:rPr>
-          <w:color w:val="1D2228"/>
-          <w:sz w:val="26"/>
-          <w:szCs w:val="26"/>
-        </w:rPr>
-        <w:t xml:space="preserve"> RBZ stuurt de ingediende aanvragen voor Tozo uitkering levensonderhoud door naar de Sociale Dienst Drechtsteden. Voor stand van zaken over de aanvragen levensonderhoud kan de ondernemer contact opnemen met de Sociale Dienst Drechtsteden. Website www.socialedienstdrechtsteden.nl. Telefoon: 078 770 8910. N.B. Aanvragen voor een Tozo lening bedrijfskapitaal of beiden wordt wel door Rotterdam afgehandeld.</w:t>
+      </w:pPr>
+      <w:r>
+        <w:rPr/>
       </w:r>
     </w:p>
     <w:p>
@@ -450,6 +281,186 @@
       <w:r>
         <w:rPr/>
         <w:t>Hardinxveld-Giessendam</w:t>
+      </w:r>
+    </w:p>
+    <w:p>
+      <w:pPr>
+        <w:pStyle w:val="Normal"/>
+        <w:rPr/>
+      </w:pPr>
+      <w:r>
+        <w:rPr/>
+      </w:r>
+    </w:p>
+    <w:p>
+      <w:pPr>
+        <w:pStyle w:val="Normal"/>
+        <w:rPr>
+          <w:b/>
+          <w:b/>
+          <w:bCs/>
+        </w:rPr>
+      </w:pPr>
+      <w:r>
+        <w:rPr>
+          <w:b/>
+          <w:bCs/>
+        </w:rPr>
+        <w:t>Terugwerkende kracht alleen in oktober en november</w:t>
+      </w:r>
+    </w:p>
+    <w:p>
+      <w:pPr>
+        <w:pStyle w:val="Normal"/>
+        <w:rPr/>
+      </w:pPr>
+      <w:r>
+        <w:rPr/>
+        <w:t xml:space="preserve">U kunt alleen in de maanden oktober en november 2020 de uitkering levensonderhoud met terugwerkende kracht aanvragen. </w:t>
+      </w:r>
+    </w:p>
+    <w:p>
+      <w:pPr>
+        <w:pStyle w:val="Normal"/>
+        <w:rPr/>
+      </w:pPr>
+      <w:r>
+        <w:rPr/>
+      </w:r>
+    </w:p>
+    <w:p>
+      <w:pPr>
+        <w:pStyle w:val="Normal"/>
+        <w:rPr/>
+      </w:pPr>
+      <w:r>
+        <w:rPr/>
+      </w:r>
+    </w:p>
+    <w:p>
+      <w:pPr>
+        <w:pStyle w:val="Normal"/>
+        <w:rPr/>
+      </w:pPr>
+      <w:r>
+        <w:rPr/>
+      </w:r>
+    </w:p>
+    <w:p>
+      <w:pPr>
+        <w:pStyle w:val="Normal"/>
+        <w:rPr/>
+      </w:pPr>
+      <w:r>
+        <w:rPr/>
+      </w:r>
+    </w:p>
+    <w:p>
+      <w:pPr>
+        <w:pStyle w:val="Normal"/>
+        <w:rPr/>
+      </w:pPr>
+      <w:r>
+        <w:rPr/>
+      </w:r>
+    </w:p>
+    <w:p>
+      <w:pPr>
+        <w:pStyle w:val="Normal"/>
+        <w:rPr/>
+      </w:pPr>
+      <w:r>
+        <w:rPr/>
+      </w:r>
+    </w:p>
+    <w:p>
+      <w:pPr>
+        <w:pStyle w:val="Normal"/>
+        <w:rPr/>
+      </w:pPr>
+      <w:r>
+        <w:rPr/>
+      </w:r>
+    </w:p>
+    <w:p>
+      <w:pPr>
+        <w:pStyle w:val="Normal"/>
+        <w:rPr/>
+      </w:pPr>
+      <w:r>
+        <w:rPr/>
+      </w:r>
+    </w:p>
+    <w:p>
+      <w:pPr>
+        <w:pStyle w:val="Normal"/>
+        <w:rPr/>
+      </w:pPr>
+      <w:r>
+        <w:rPr/>
+      </w:r>
+    </w:p>
+    <w:p>
+      <w:pPr>
+        <w:pStyle w:val="Normal"/>
+        <w:rPr/>
+      </w:pPr>
+      <w:r>
+        <w:rPr/>
+      </w:r>
+    </w:p>
+    <w:p>
+      <w:pPr>
+        <w:pStyle w:val="Normal"/>
+        <w:rPr/>
+      </w:pPr>
+      <w:r>
+        <w:rPr/>
+      </w:r>
+    </w:p>
+    <w:p>
+      <w:pPr>
+        <w:pStyle w:val="Normal"/>
+        <w:rPr/>
+      </w:pPr>
+      <w:r>
+        <w:rPr/>
+      </w:r>
+    </w:p>
+    <w:p>
+      <w:pPr>
+        <w:pStyle w:val="Normal"/>
+        <w:rPr/>
+      </w:pPr>
+      <w:r>
+        <w:rPr/>
+      </w:r>
+    </w:p>
+    <w:p>
+      <w:pPr>
+        <w:pStyle w:val="Normal"/>
+        <w:rPr/>
+      </w:pPr>
+      <w:r>
+        <w:rPr/>
+      </w:r>
+    </w:p>
+    <w:p>
+      <w:pPr>
+        <w:pStyle w:val="Normal"/>
+        <w:rPr/>
+      </w:pPr>
+      <w:r>
+        <w:rPr/>
+      </w:r>
+    </w:p>
+    <w:p>
+      <w:pPr>
+        <w:pStyle w:val="Normal"/>
+        <w:rPr/>
+      </w:pPr>
+      <w:r>
+        <w:rPr/>
       </w:r>
     </w:p>
     <w:p>
@@ -461,32 +472,70 @@
         </w:numPr>
         <w:ind w:left="0" w:right="0" w:hanging="0"/>
         <w:jc w:val="center"/>
-        <w:rPr/>
-      </w:pPr>
-      <w:r>
         <w:rPr>
           <w:u w:val="single"/>
         </w:rPr>
+      </w:pPr>
+      <w:r>
+        <w:rPr/>
+      </w:r>
+    </w:p>
+    <w:p>
+      <w:pPr>
+        <w:pStyle w:val="Normal"/>
+        <w:numPr>
+          <w:ilvl w:val="1"/>
+          <w:numId w:val="2"/>
+        </w:numPr>
+        <w:rPr/>
+      </w:pPr>
+      <w:r>
+        <w:rPr/>
+      </w:r>
+    </w:p>
+    <w:p>
+      <w:pPr>
+        <w:pStyle w:val="Heading2"/>
+        <w:numPr>
+          <w:ilvl w:val="1"/>
+          <w:numId w:val="2"/>
+        </w:numPr>
+        <w:ind w:left="0" w:right="0" w:hanging="0"/>
+        <w:jc w:val="center"/>
+        <w:rPr/>
+      </w:pPr>
+      <w:r>
+        <w:rPr>
+          <w:u w:val="single"/>
+        </w:rPr>
         <w:t>Hoe hoog is de uitkering levensonderhoud?</w:t>
       </w:r>
     </w:p>
     <w:p>
       <w:pPr>
         <w:pStyle w:val="Normal"/>
-        <w:rPr/>
-      </w:pPr>
-      <w:r>
-        <w:rPr/>
-      </w:r>
-    </w:p>
-    <w:p>
-      <w:pPr>
-        <w:pStyle w:val="Normal"/>
-        <w:rPr/>
-      </w:pPr>
-      <w:r>
-        <w:rPr/>
-        <w:t>Welk bedrag u maximaal krijgt, hangt af van uw gezinssamenstelling. Er zijn maximumbedragen voor een alleenstaande of alleenstaande ouder en maximumbedragen voor gehuwden/samenwonenden.</w:t>
+        <w:numPr>
+          <w:ilvl w:val="1"/>
+          <w:numId w:val="2"/>
+        </w:numPr>
+        <w:rPr/>
+      </w:pPr>
+      <w:r>
+        <w:rPr/>
+      </w:r>
+    </w:p>
+    <w:p>
+      <w:pPr>
+        <w:pStyle w:val="Normal"/>
+        <w:rPr/>
+      </w:pPr>
+      <w:r>
+        <w:rPr/>
+        <w:t>W</w:t>
+      </w:r>
+      <w:r>
+        <w:rPr/>
+        <w:t>elk bedrag u maximaal krijgt, hangt af van uw gezinssamenstelling. Er zijn maximumbedragen voor een alleenstaande of alleenstaande ouder en maximumbedragen voor gehuwden/samenwonenden.</w:t>
       </w:r>
     </w:p>
     <w:p>
@@ -956,6 +1005,10 @@
     <w:p>
       <w:pPr>
         <w:pStyle w:val="Normal"/>
+        <w:numPr>
+          <w:ilvl w:val="0"/>
+          <w:numId w:val="4"/>
+        </w:numPr>
         <w:rPr>
           <w:b/>
           <w:b/>
@@ -973,87 +1026,100 @@
     <w:p>
       <w:pPr>
         <w:pStyle w:val="Normal"/>
-        <w:rPr/>
-      </w:pPr>
-      <w:r>
-        <w:rPr/>
-        <w:t>U kunt bezwaar maken. Maak digitaal bezwaar op www.rotterdam.nl/loket/bezwaar-besluit-gemeente. Of stuur een brief naar:</w:t>
-      </w:r>
-    </w:p>
-    <w:p>
-      <w:pPr>
-        <w:pStyle w:val="Normal"/>
-        <w:rPr/>
-      </w:pPr>
-      <w:r>
-        <w:rPr/>
-        <w:t>College van Burgemeester en Wethouders</w:t>
-      </w:r>
-    </w:p>
-    <w:p>
-      <w:pPr>
-        <w:pStyle w:val="Normal"/>
-        <w:rPr/>
-      </w:pPr>
-      <w:r>
-        <w:rPr/>
-        <w:t>t.a.v. Algemene Bezwaarschriftencommissie</w:t>
-      </w:r>
-    </w:p>
-    <w:p>
-      <w:pPr>
-        <w:pStyle w:val="Normal"/>
-        <w:rPr/>
-      </w:pPr>
-      <w:r>
-        <w:rPr/>
-        <w:t>Postbus 1011</w:t>
-      </w:r>
-    </w:p>
-    <w:p>
-      <w:pPr>
-        <w:pStyle w:val="Normal"/>
-        <w:rPr/>
-      </w:pPr>
-      <w:r>
-        <w:rPr/>
-        <w:t>3000 BA Rotterdam</w:t>
-      </w:r>
-    </w:p>
-    <w:p>
-      <w:pPr>
-        <w:pStyle w:val="Normal"/>
-        <w:rPr/>
-      </w:pPr>
-      <w:r>
-        <w:rPr/>
-      </w:r>
-    </w:p>
-    <w:p>
-      <w:pPr>
-        <w:pStyle w:val="Normal"/>
-        <w:rPr/>
-      </w:pPr>
-      <w:r>
-        <w:rPr/>
-        <w:t>Let op: dit geldt alleen voor inwoners die in Rotterdam wonen.</w:t>
-      </w:r>
-    </w:p>
-    <w:p>
-      <w:pPr>
-        <w:pStyle w:val="Normal"/>
-        <w:rPr/>
-      </w:pPr>
-      <w:r>
-        <w:rPr/>
-      </w:r>
-    </w:p>
-    <w:p>
-      <w:pPr>
-        <w:pStyle w:val="Normal"/>
-        <w:rPr/>
-      </w:pPr>
-      <w:hyperlink r:id="rId2">
+        <w:numPr>
+          <w:ilvl w:val="0"/>
+          <w:numId w:val="0"/>
+        </w:numPr>
+        <w:ind w:left="720" w:hanging="0"/>
+        <w:rPr/>
+      </w:pPr>
+      <w:r>
+        <w:rPr/>
+        <w:t xml:space="preserve">U kunt bezwaar maken. Maak digitaal bezwaar op www.rotterdam.nl/loket/bezwaar-besluit-gemeente. </w:t>
+      </w:r>
+      <w:r>
+        <w:rPr/>
+        <w:t>Of van de gemeente welke in de brief staat vermeld.</w:t>
+      </w:r>
+    </w:p>
+    <w:p>
+      <w:pPr>
+        <w:pStyle w:val="Normal"/>
+        <w:numPr>
+          <w:ilvl w:val="0"/>
+          <w:numId w:val="0"/>
+        </w:numPr>
+        <w:ind w:left="720" w:hanging="0"/>
+        <w:rPr/>
+      </w:pPr>
+      <w:r>
+        <w:rPr/>
+      </w:r>
+    </w:p>
+    <w:p>
+      <w:pPr>
+        <w:pStyle w:val="Normal"/>
+        <w:numPr>
+          <w:ilvl w:val="0"/>
+          <w:numId w:val="4"/>
+        </w:numPr>
+        <w:rPr>
+          <w:b/>
+          <w:b/>
+          <w:bCs/>
+        </w:rPr>
+      </w:pPr>
+      <w:r>
+        <w:rPr>
+          <w:b/>
+          <w:bCs/>
+        </w:rPr>
+        <w:t>KVK Corona regelingencheck:</w:t>
+      </w:r>
+    </w:p>
+    <w:p>
+      <w:pPr>
+        <w:pStyle w:val="Normal"/>
+        <w:numPr>
+          <w:ilvl w:val="0"/>
+          <w:numId w:val="0"/>
+        </w:numPr>
+        <w:ind w:left="720" w:hanging="0"/>
+        <w:rPr/>
+      </w:pPr>
+      <w:r>
+        <w:rPr/>
+        <w:t xml:space="preserve">– </w:t>
+      </w:r>
+      <w:r>
+        <w:rPr/>
+        <w:t>https://www.kvk.nl/corona/het-coronavirus-check-hier-je-regelingen/</w:t>
+      </w:r>
+    </w:p>
+    <w:p>
+      <w:pPr>
+        <w:pStyle w:val="Normal"/>
+        <w:numPr>
+          <w:ilvl w:val="0"/>
+          <w:numId w:val="0"/>
+        </w:numPr>
+        <w:ind w:left="720" w:hanging="0"/>
+        <w:rPr/>
+      </w:pPr>
+      <w:r>
+        <w:rPr/>
+      </w:r>
+    </w:p>
+    <w:p>
+      <w:pPr>
+        <w:pStyle w:val="Normal"/>
+        <w:numPr>
+          <w:ilvl w:val="0"/>
+          <w:numId w:val="4"/>
+        </w:numPr>
+        <w:rPr/>
+      </w:pPr>
+      <w:hyperlink r:id="rId3">
         <w:r>
           <w:rPr>
             <w:rStyle w:val="InternetLink"/>
@@ -1069,165 +1135,125 @@
     <w:p>
       <w:pPr>
         <w:pStyle w:val="Normal"/>
-        <w:rPr/>
-      </w:pPr>
-      <w:r>
-        <w:rPr/>
-      </w:r>
-    </w:p>
-    <w:p>
-      <w:pPr>
-        <w:pStyle w:val="Normal"/>
-        <w:rPr>
-          <w:i/>
-          <w:i/>
-          <w:iCs/>
-        </w:rPr>
-      </w:pPr>
-      <w:r>
-        <w:rPr>
-          <w:i/>
-          <w:iCs/>
-        </w:rPr>
-        <w:t xml:space="preserve">Ik heb mijn aanvraagformulier en bijlagen opgestuurd. Hoe weet ik of mijn aanvraag is aangekomen? Krijg ik een </w:t>
-      </w:r>
-      <w:r>
-        <w:rPr>
-          <w:b/>
-          <w:bCs/>
-          <w:i/>
-          <w:iCs/>
-        </w:rPr>
-        <w:t>ontvangstbevestiging</w:t>
-      </w:r>
-      <w:r>
-        <w:rPr>
-          <w:i/>
-          <w:iCs/>
-        </w:rPr>
-        <w:t>?</w:t>
-      </w:r>
-    </w:p>
-    <w:p>
-      <w:pPr>
-        <w:pStyle w:val="Normal"/>
-        <w:rPr/>
-      </w:pPr>
-      <w:r>
-        <w:rPr/>
-      </w:r>
-    </w:p>
-    <w:p>
-      <w:pPr>
-        <w:pStyle w:val="Normal"/>
-        <w:rPr/>
-      </w:pPr>
-      <w:r>
-        <w:rPr/>
-        <w:t>Als u uw aanvraag heeft ingediend, krijgt u op uw scherm de melding dat uw aanvraag is ontvangen. U kunt ook uw e-mailadres invullen aan het begin van het aanvraagformulier. U ontvangt een bevestiging per e-mail als u uw e-mailadres heeft ingevuld. Wilt u een kopie van uw aanvraag? Die kunt u downloaden in de Mijn Loket-omgeving.</w:t>
-      </w:r>
-    </w:p>
-    <w:p>
-      <w:pPr>
-        <w:pStyle w:val="Normal"/>
-        <w:rPr/>
-      </w:pPr>
-      <w:r>
-        <w:rPr/>
-      </w:r>
-    </w:p>
-    <w:p>
-      <w:pPr>
-        <w:pStyle w:val="Normal"/>
-        <w:rPr/>
-      </w:pPr>
-      <w:r>
-        <w:rPr>
-          <w:b/>
-          <w:bCs/>
-        </w:rPr>
-        <w:t>RBZ Coronamaatregelen - betalingsregeling TOZO</w:t>
-      </w:r>
-    </w:p>
-    <w:p>
-      <w:pPr>
-        <w:pStyle w:val="Normal"/>
-        <w:rPr>
-          <w:b/>
-          <w:b/>
-          <w:bCs/>
-        </w:rPr>
-      </w:pPr>
-      <w:r>
-        <w:rPr>
-          <w:b/>
-          <w:bCs/>
-        </w:rPr>
-      </w:r>
-    </w:p>
-    <w:p>
-      <w:pPr>
-        <w:pStyle w:val="Normal"/>
-        <w:rPr/>
-      </w:pPr>
-      <w:r>
-        <w:rPr>
-          <w:b/>
-          <w:bCs/>
-        </w:rPr>
-        <w:t xml:space="preserve">RBZ Coronamaatregelen: Problemen met het invullen van het formulier: </w:t>
-      </w:r>
-      <w:bookmarkStart w:id="0" w:name="_GoBack"/>
-      <w:bookmarkEnd w:id="0"/>
-      <w:r>
-        <w:rPr/>
-        <w:t>mogelijkheid van PDF-formulier.</w:t>
-      </w:r>
-    </w:p>
-    <w:p>
-      <w:pPr>
-        <w:pStyle w:val="Normal"/>
-        <w:spacing w:before="240" w:after="120"/>
-        <w:jc w:val="left"/>
-        <w:rPr/>
-      </w:pPr>
-      <w:r>
-        <w:rPr>
-          <w:b/>
-          <w:bCs/>
-          <w:u w:val="none"/>
-        </w:rPr>
-        <w:t xml:space="preserve">RBZ Coronamaatregelen - </w:t>
-      </w:r>
-      <w:r>
-        <w:rPr>
-          <w:rStyle w:val="Kbhighlight"/>
-          <w:b/>
-          <w:bCs/>
-          <w:u w:val="none"/>
-        </w:rPr>
-        <w:t>Tozo</w:t>
-      </w:r>
-      <w:r>
-        <w:rPr>
-          <w:b/>
-          <w:bCs/>
-          <w:u w:val="none"/>
-        </w:rPr>
-        <w:t xml:space="preserve"> 2: </w:t>
-      </w:r>
-      <w:r>
-        <w:rPr>
+        <w:numPr>
+          <w:ilvl w:val="0"/>
+          <w:numId w:val="0"/>
+        </w:numPr>
+        <w:ind w:left="720" w:hanging="0"/>
+        <w:rPr/>
+      </w:pPr>
+      <w:r>
+        <w:rPr/>
+      </w:r>
+    </w:p>
+    <w:p>
+      <w:pPr>
+        <w:pStyle w:val="Normal"/>
+        <w:numPr>
+          <w:ilvl w:val="0"/>
+          <w:numId w:val="4"/>
+        </w:numPr>
+        <w:rPr/>
+      </w:pPr>
+      <w:r>
+        <w:rPr>
+          <w:b/>
+          <w:bCs/>
+        </w:rPr>
+        <w:t xml:space="preserve">Wijzigen en stopzetten Tozo3: </w:t>
+      </w:r>
+      <w:r>
+        <w:rPr>
+          <w:b w:val="false"/>
+          <w:bCs w:val="false"/>
+        </w:rPr>
+        <w:t>via het wijzigingsformulier</w:t>
+      </w:r>
+    </w:p>
+    <w:p>
+      <w:pPr>
+        <w:pStyle w:val="Normal"/>
+        <w:numPr>
+          <w:ilvl w:val="0"/>
+          <w:numId w:val="0"/>
+        </w:numPr>
+        <w:ind w:left="720" w:hanging="0"/>
+        <w:rPr>
+          <w:b w:val="false"/>
           <w:b w:val="false"/>
           <w:bCs w:val="false"/>
           <w:u w:val="none"/>
         </w:rPr>
-        <w:t>beslisboom en Tozo zoekmachine.</w:t>
-      </w:r>
-    </w:p>
-    <w:p>
-      <w:pPr>
-        <w:pStyle w:val="Normal"/>
+      </w:pPr>
+      <w:r>
+        <w:rPr/>
+      </w:r>
+    </w:p>
+    <w:p>
+      <w:pPr>
+        <w:pStyle w:val="Normal"/>
+        <w:numPr>
+          <w:ilvl w:val="0"/>
+          <w:numId w:val="4"/>
+        </w:numPr>
+        <w:rPr>
+          <w:b/>
+          <w:b/>
+          <w:bCs/>
+          <w:i w:val="false"/>
+          <w:i w:val="false"/>
+          <w:iCs w:val="false"/>
+        </w:rPr>
+      </w:pPr>
+      <w:r>
+        <w:rPr>
+          <w:b/>
+          <w:bCs/>
+          <w:i w:val="false"/>
+          <w:iCs w:val="false"/>
+        </w:rPr>
+        <w:t>Welke gegevens tellen wel en niet mee als inkomen bij een Tozo-uitkering?</w:t>
+      </w:r>
+    </w:p>
+    <w:p>
+      <w:pPr>
+        <w:pStyle w:val="Normal"/>
+        <w:numPr>
+          <w:ilvl w:val="0"/>
+          <w:numId w:val="0"/>
+        </w:numPr>
+        <w:ind w:left="720" w:hanging="0"/>
+        <w:rPr/>
+      </w:pPr>
+      <w:r>
+        <w:rPr/>
+        <w:t xml:space="preserve">– </w:t>
+      </w:r>
+      <w:r>
+        <w:rPr/>
+        <w:t xml:space="preserve">Lees de pdf van Rijksoverheid welk inkomen meetelt, welk niet meetelt, en hoe u een </w:t>
+      </w:r>
+      <w:r>
+        <w:rPr/>
+        <w:t>inschatting van uw inkomsten kan maken.</w:t>
+      </w:r>
+    </w:p>
+    <w:p>
+      <w:pPr>
+        <w:pStyle w:val="Normal"/>
+        <w:rPr/>
+      </w:pPr>
+      <w:r>
+        <w:rPr/>
+      </w:r>
+    </w:p>
+    <w:p>
+      <w:pPr>
+        <w:pStyle w:val="Normal"/>
+        <w:numPr>
+          <w:ilvl w:val="0"/>
+          <w:numId w:val="4"/>
+        </w:numPr>
         <w:spacing w:before="240" w:after="120"/>
         <w:jc w:val="left"/>
         <w:rPr/>
@@ -1236,14 +1262,77 @@
         <w:rPr>
           <w:b/>
           <w:bCs/>
+          <w:i/>
+          <w:iCs/>
           <w:u w:val="none"/>
         </w:rPr>
-        <w:t>Wijzigen en stopzetten van Tozo2</w:t>
+        <w:t xml:space="preserve">RBZ Coronamaatregelen - </w:t>
+      </w:r>
+      <w:r>
+        <w:rPr>
+          <w:rStyle w:val="Kbhighlight"/>
+          <w:b/>
+          <w:bCs/>
+          <w:i/>
+          <w:iCs/>
+          <w:u w:val="none"/>
+        </w:rPr>
+        <w:t>Tozo</w:t>
+      </w:r>
+      <w:r>
+        <w:rPr>
+          <w:b/>
+          <w:bCs/>
+          <w:i/>
+          <w:iCs/>
+          <w:u w:val="none"/>
+        </w:rPr>
+        <w:t xml:space="preserve"> 2:</w:t>
+      </w:r>
+      <w:r>
+        <w:rPr>
+          <w:b/>
+          <w:bCs/>
+          <w:u w:val="none"/>
+        </w:rPr>
+        <w:t xml:space="preserve"> beslisboom en Tozo zoekmachine.</w:t>
+      </w:r>
+    </w:p>
+    <w:p>
+      <w:pPr>
+        <w:pStyle w:val="Normal"/>
+        <w:numPr>
+          <w:ilvl w:val="0"/>
+          <w:numId w:val="4"/>
+        </w:numPr>
+        <w:spacing w:before="240" w:after="120"/>
+        <w:jc w:val="left"/>
+        <w:rPr/>
+      </w:pPr>
+      <w:r>
+        <w:rPr>
+          <w:b/>
+          <w:bCs/>
+          <w:i/>
+          <w:iCs/>
+          <w:u w:val="none"/>
+        </w:rPr>
+        <w:t xml:space="preserve">RBZ Coronamaatregelen: Problemen met het invullen van het formulier: </w:t>
+      </w:r>
+      <w:bookmarkStart w:id="0" w:name="_GoBack"/>
+      <w:bookmarkEnd w:id="0"/>
+      <w:r>
+        <w:rPr>
+          <w:b w:val="false"/>
+          <w:bCs w:val="false"/>
+          <w:u w:val="none"/>
+        </w:rPr>
+        <w:t>mogelijkheid van PDF-formulier.</w:t>
       </w:r>
     </w:p>
     <w:sectPr>
-      <w:headerReference w:type="default" r:id="rId3"/>
-      <w:footerReference w:type="default" r:id="rId4"/>
+      <w:headerReference w:type="default" r:id="rId4"/>
+      <w:footerReference w:type="default" r:id="rId5"/>
       <w:type w:val="nextPage"/>
       <w:pgSz w:w="11906" w:h="16838"/>
       <w:pgMar w:left="1417" w:right="1417" w:header="1417" w:top="1976" w:footer="1417" w:bottom="1976" w:gutter="0"/>
@@ -1643,6 +1732,152 @@
       </w:rPr>
     </w:lvl>
   </w:abstractNum>
+  <w:abstractNum w:abstractNumId="4">
+    <w:lvl w:ilvl="0">
+      <w:start w:val="1"/>
+      <w:numFmt w:val="bullet"/>
+      <w:lvlText w:val=""/>
+      <w:lvlJc w:val="left"/>
+      <w:pPr>
+        <w:tabs>
+          <w:tab w:val="num" w:pos="720"/>
+        </w:tabs>
+        <w:ind w:left="720" w:hanging="360"/>
+      </w:pPr>
+      <w:rPr>
+        <w:rFonts w:ascii="Symbol" w:hAnsi="Symbol" w:cs="Symbol" w:hint="default"/>
+        <w:rFonts w:cs="OpenSymbol"/>
+      </w:rPr>
+    </w:lvl>
+    <w:lvl w:ilvl="1">
+      <w:start w:val="1"/>
+      <w:numFmt w:val="bullet"/>
+      <w:lvlText w:val="◦"/>
+      <w:lvlJc w:val="left"/>
+      <w:pPr>
+        <w:tabs>
+          <w:tab w:val="num" w:pos="1080"/>
+        </w:tabs>
+        <w:ind w:left="1080" w:hanging="360"/>
+      </w:pPr>
+      <w:rPr>
+        <w:rFonts w:ascii="OpenSymbol" w:hAnsi="OpenSymbol" w:cs="OpenSymbol" w:hint="default"/>
+        <w:rFonts w:cs="OpenSymbol"/>
+      </w:rPr>
+    </w:lvl>
+    <w:lvl w:ilvl="2">
+      <w:start w:val="1"/>
+      <w:numFmt w:val="bullet"/>
+      <w:lvlText w:val="▪"/>
+      <w:lvlJc w:val="left"/>
+      <w:pPr>
+        <w:tabs>
+          <w:tab w:val="num" w:pos="1440"/>
+        </w:tabs>
+        <w:ind w:left="1440" w:hanging="360"/>
+      </w:pPr>
+      <w:rPr>
+        <w:rFonts w:ascii="OpenSymbol" w:hAnsi="OpenSymbol" w:cs="OpenSymbol" w:hint="default"/>
+        <w:rFonts w:cs="OpenSymbol"/>
+      </w:rPr>
+    </w:lvl>
+    <w:lvl w:ilvl="3">
+      <w:start w:val="1"/>
+      <w:numFmt w:val="bullet"/>
+      <w:lvlText w:val=""/>
+      <w:lvlJc w:val="left"/>
+      <w:pPr>
+        <w:tabs>
+          <w:tab w:val="num" w:pos="1800"/>
+        </w:tabs>
+        <w:ind w:left="1800" w:hanging="360"/>
+      </w:pPr>
+      <w:rPr>
+        <w:rFonts w:ascii="Symbol" w:hAnsi="Symbol" w:cs="Symbol" w:hint="default"/>
+        <w:rFonts w:cs="OpenSymbol"/>
+      </w:rPr>
+    </w:lvl>
+    <w:lvl w:ilvl="4">
+      <w:start w:val="1"/>
+      <w:numFmt w:val="bullet"/>
+      <w:lvlText w:val="◦"/>
+      <w:lvlJc w:val="left"/>
+      <w:pPr>
+        <w:tabs>
+          <w:tab w:val="num" w:pos="2160"/>
+        </w:tabs>
+        <w:ind w:left="2160" w:hanging="360"/>
+      </w:pPr>
+      <w:rPr>
+        <w:rFonts w:ascii="OpenSymbol" w:hAnsi="OpenSymbol" w:cs="OpenSymbol" w:hint="default"/>
+        <w:rFonts w:cs="OpenSymbol"/>
+      </w:rPr>
+    </w:lvl>
+    <w:lvl w:ilvl="5">
+      <w:start w:val="1"/>
+      <w:numFmt w:val="bullet"/>
+      <w:lvlText w:val="▪"/>
+      <w:lvlJc w:val="left"/>
+      <w:pPr>
+        <w:tabs>
+          <w:tab w:val="num" w:pos="2520"/>
+        </w:tabs>
+        <w:ind w:left="2520" w:hanging="360"/>
+      </w:pPr>
+      <w:rPr>
+        <w:rFonts w:ascii="OpenSymbol" w:hAnsi="OpenSymbol" w:cs="OpenSymbol" w:hint="default"/>
+        <w:rFonts w:cs="OpenSymbol"/>
+      </w:rPr>
+    </w:lvl>
+    <w:lvl w:ilvl="6">
+      <w:start w:val="1"/>
+      <w:numFmt w:val="bullet"/>
+      <w:lvlText w:val=""/>
+      <w:lvlJc w:val="left"/>
+      <w:pPr>
+        <w:tabs>
+          <w:tab w:val="num" w:pos="2880"/>
+        </w:tabs>
+        <w:ind w:left="2880" w:hanging="360"/>
+      </w:pPr>
+      <w:rPr>
+        <w:rFonts w:ascii="Symbol" w:hAnsi="Symbol" w:cs="Symbol" w:hint="default"/>
+        <w:rFonts w:cs="OpenSymbol"/>
+      </w:rPr>
+    </w:lvl>
+    <w:lvl w:ilvl="7">
+      <w:start w:val="1"/>
+      <w:numFmt w:val="bullet"/>
+      <w:lvlText w:val="◦"/>
+      <w:lvlJc w:val="left"/>
+      <w:pPr>
+        <w:tabs>
+          <w:tab w:val="num" w:pos="3240"/>
+        </w:tabs>
+        <w:ind w:left="3240" w:hanging="360"/>
+      </w:pPr>
+      <w:rPr>
+        <w:rFonts w:ascii="OpenSymbol" w:hAnsi="OpenSymbol" w:cs="OpenSymbol" w:hint="default"/>
+        <w:rFonts w:cs="OpenSymbol"/>
+      </w:rPr>
+    </w:lvl>
+    <w:lvl w:ilvl="8">
+      <w:start w:val="1"/>
+      <w:numFmt w:val="bullet"/>
+      <w:lvlText w:val="▪"/>
+      <w:lvlJc w:val="left"/>
+      <w:pPr>
+        <w:tabs>
+          <w:tab w:val="num" w:pos="3600"/>
+        </w:tabs>
+        <w:ind w:left="3600" w:hanging="360"/>
+      </w:pPr>
+      <w:rPr>
+        <w:rFonts w:ascii="OpenSymbol" w:hAnsi="OpenSymbol" w:cs="OpenSymbol" w:hint="default"/>
+        <w:rFonts w:cs="OpenSymbol"/>
+      </w:rPr>
+    </w:lvl>
+  </w:abstractNum>
   <w:num w:numId="1">
     <w:abstractNumId w:val="1"/>
   </w:num>
@@ -1651,6 +1886,9 @@
   </w:num>
   <w:num w:numId="3">
     <w:abstractNumId w:val="3"/>
+  </w:num>
+  <w:num w:numId="4">
+    <w:abstractNumId w:val="4"/>
   </w:num>
 </w:numbering>
 </file>
@@ -2443,6 +2681,74 @@
     <w:qFormat/>
     <w:rPr/>
   </w:style>
+  <w:style w:type="character" w:styleId="ListLabel47">
+    <w:name w:val="ListLabel 47"/>
+    <w:qFormat/>
+    <w:rPr>
+      <w:rFonts w:cs="OpenSymbol"/>
+    </w:rPr>
+  </w:style>
+  <w:style w:type="character" w:styleId="ListLabel48">
+    <w:name w:val="ListLabel 48"/>
+    <w:qFormat/>
+    <w:rPr>
+      <w:rFonts w:cs="OpenSymbol"/>
+    </w:rPr>
+  </w:style>
+  <w:style w:type="character" w:styleId="ListLabel49">
+    <w:name w:val="ListLabel 49"/>
+    <w:qFormat/>
+    <w:rPr>
+      <w:rFonts w:cs="OpenSymbol"/>
+    </w:rPr>
+  </w:style>
+  <w:style w:type="character" w:styleId="ListLabel50">
+    <w:name w:val="ListLabel 50"/>
+    <w:qFormat/>
+    <w:rPr>
+      <w:rFonts w:cs="OpenSymbol"/>
+    </w:rPr>
+  </w:style>
+  <w:style w:type="character" w:styleId="ListLabel51">
+    <w:name w:val="ListLabel 51"/>
+    <w:qFormat/>
+    <w:rPr>
+      <w:rFonts w:cs="OpenSymbol"/>
+    </w:rPr>
+  </w:style>
+  <w:style w:type="character" w:styleId="ListLabel52">
+    <w:name w:val="ListLabel 52"/>
+    <w:qFormat/>
+    <w:rPr>
+      <w:rFonts w:cs="OpenSymbol"/>
+    </w:rPr>
+  </w:style>
+  <w:style w:type="character" w:styleId="ListLabel53">
+    <w:name w:val="ListLabel 53"/>
+    <w:qFormat/>
+    <w:rPr>
+      <w:rFonts w:cs="OpenSymbol"/>
+    </w:rPr>
+  </w:style>
+  <w:style w:type="character" w:styleId="ListLabel54">
+    <w:name w:val="ListLabel 54"/>
+    <w:qFormat/>
+    <w:rPr>
+      <w:rFonts w:cs="OpenSymbol"/>
+    </w:rPr>
+  </w:style>
+  <w:style w:type="character" w:styleId="ListLabel55">
+    <w:name w:val="ListLabel 55"/>
+    <w:qFormat/>
+    <w:rPr>
+      <w:rFonts w:cs="OpenSymbol"/>
+    </w:rPr>
+  </w:style>
+  <w:style w:type="character" w:styleId="ListLabel56">
+    <w:name w:val="ListLabel 56"/>
+    <w:qFormat/>
+    <w:rPr/>
+  </w:style>
   <w:style w:type="paragraph" w:styleId="Heading">
     <w:name w:val="Heading"/>
     <w:basedOn w:val="Normal"/>

</xml_diff>